<commit_message>
adding url for my website
</commit_message>
<xml_diff>
--- a/CV.docx
+++ b/CV.docx
@@ -1,6 +1,6 @@
 
 <file path=word/document.xml><?xml version="1.0" encoding="utf-8"?>
-<w:document xmlns:wpc="http://schemas.microsoft.com/office/word/2010/wordprocessingCanvas" xmlns:mo="http://schemas.microsoft.com/office/mac/office/2008/main" xmlns:mc="http://schemas.openxmlformats.org/markup-compatibility/2006" xmlns:mv="urn:schemas-microsoft-com:mac:vml" xmlns:o="urn:schemas-microsoft-com:office:office" xmlns:r="http://schemas.openxmlformats.org/officeDocument/2006/relationships" xmlns:m="http://schemas.openxmlformats.org/officeDocument/2006/math" xmlns:v="urn:schemas-microsoft-com:vml" xmlns:wp14="http://schemas.microsoft.com/office/word/2010/wordprocessingDrawing" xmlns:wp="http://schemas.openxmlformats.org/drawingml/2006/wordprocessingDrawing" xmlns:w10="urn:schemas-microsoft-com:office:word" xmlns:w="http://schemas.openxmlformats.org/wordprocessingml/2006/main" xmlns:w14="http://schemas.microsoft.com/office/word/2010/wordml" xmlns:w15="http://schemas.microsoft.com/office/word/2012/wordml" xmlns:wpg="http://schemas.microsoft.com/office/word/2010/wordprocessingGroup" xmlns:wpi="http://schemas.microsoft.com/office/word/2010/wordprocessingInk" xmlns:wne="http://schemas.microsoft.com/office/word/2006/wordml" xmlns:wps="http://schemas.microsoft.com/office/word/2010/wordprocessingShape" mc:Ignorable="w14 w15 wp14">
+<w:document xmlns:wpc="http://schemas.microsoft.com/office/word/2010/wordprocessingCanvas" xmlns:mc="http://schemas.openxmlformats.org/markup-compatibility/2006" xmlns:o="urn:schemas-microsoft-com:office:office" xmlns:r="http://schemas.openxmlformats.org/officeDocument/2006/relationships" xmlns:m="http://schemas.openxmlformats.org/officeDocument/2006/math" xmlns:v="urn:schemas-microsoft-com:vml" xmlns:wp14="http://schemas.microsoft.com/office/word/2010/wordprocessingDrawing" xmlns:wp="http://schemas.openxmlformats.org/drawingml/2006/wordprocessingDrawing" xmlns:w10="urn:schemas-microsoft-com:office:word" xmlns:w="http://schemas.openxmlformats.org/wordprocessingml/2006/main" xmlns:w14="http://schemas.microsoft.com/office/word/2010/wordml" xmlns:w15="http://schemas.microsoft.com/office/word/2012/wordml" xmlns:wpg="http://schemas.microsoft.com/office/word/2010/wordprocessingGroup" xmlns:wpi="http://schemas.microsoft.com/office/word/2010/wordprocessingInk" xmlns:wne="http://schemas.microsoft.com/office/word/2006/wordml" xmlns:wps="http://schemas.microsoft.com/office/word/2010/wordprocessingShape" mc:Ignorable="w14 w15 wp14">
   <w:body>
     <w:tbl>
       <w:tblPr>
@@ -153,12 +153,26 @@
               </w:rPr>
               <w:t xml:space="preserve"> </w:t>
             </w:r>
-            <w:r>
-              <w:rPr>
-                <w:rFonts w:ascii="Consolas" w:hAnsi="Consolas" w:cs="Consolas"/>
-              </w:rPr>
-              <w:t>kalua.im</w:t>
-            </w:r>
+            <w:hyperlink r:id="rId9" w:history="1">
+              <w:r>
+                <w:rPr>
+                  <w:rStyle w:val="Hyperlink"/>
+                  <w:rFonts w:ascii="Consolas" w:hAnsi="Consolas" w:cs="Consolas"/>
+                  <w:color w:val="auto"/>
+                  <w:u w:val="none"/>
+                </w:rPr>
+                <w:t>http://k</w:t>
+              </w:r>
+              <w:r>
+                <w:rPr>
+                  <w:rStyle w:val="Hyperlink"/>
+                  <w:rFonts w:ascii="Consolas" w:hAnsi="Consolas" w:cs="Consolas"/>
+                  <w:color w:val="auto"/>
+                  <w:u w:val="none"/>
+                </w:rPr>
+                <w:t>alua.im</w:t>
+              </w:r>
+            </w:hyperlink>
             <w:r>
               <w:rPr>
                 <w:rFonts w:ascii="Consolas" w:hAnsi="Consolas" w:cs="Consolas"/>
@@ -207,6 +221,8 @@
             </w:r>
           </w:p>
         </w:tc>
+        <w:bookmarkStart w:id="0" w:name="_GoBack"/>
+        <w:bookmarkEnd w:id="0"/>
       </w:tr>
       <w:tr>
         <w:tc>
@@ -580,8 +596,6 @@
                       </w:rPr>
                       <w:t>)</w:t>
                     </w:r>
-                    <w:bookmarkStart w:id="0" w:name="_GoBack"/>
-                    <w:bookmarkEnd w:id="0"/>
                   </w:p>
                   <w:p>
                     <w:pPr>
@@ -1097,29 +1111,7 @@
                 <w:color w:val="auto"/>
                 <w:kern w:val="0"/>
               </w:rPr>
-              <w:t xml:space="preserve"> (</w:t>
-            </w:r>
-            <w:proofErr w:type="spellStart"/>
-            <w:r>
-              <w:rPr>
-                <w:b/>
-                <w:bCs/>
-                <w:caps w:val="0"/>
-                <w:color w:val="auto"/>
-                <w:kern w:val="0"/>
-              </w:rPr>
-              <w:t>Sehaty</w:t>
-            </w:r>
-            <w:proofErr w:type="spellEnd"/>
-            <w:r>
-              <w:rPr>
-                <w:b/>
-                <w:bCs/>
-                <w:caps w:val="0"/>
-                <w:color w:val="auto"/>
-                <w:kern w:val="0"/>
-              </w:rPr>
-              <w:t>)</w:t>
+              <w:t xml:space="preserve"> (Sehaty)</w:t>
             </w:r>
             <w:r>
               <w:rPr>
@@ -1428,21 +1420,7 @@
               <w:rPr>
                 <w:color w:val="595959" w:themeColor="text1" w:themeTint="A6"/>
               </w:rPr>
-              <w:t xml:space="preserve"> (</w:t>
-            </w:r>
-            <w:proofErr w:type="spellStart"/>
-            <w:r>
-              <w:rPr>
-                <w:color w:val="595959" w:themeColor="text1" w:themeTint="A6"/>
-              </w:rPr>
-              <w:t>Sehaty</w:t>
-            </w:r>
-            <w:proofErr w:type="spellEnd"/>
-            <w:r>
-              <w:rPr>
-                <w:color w:val="595959" w:themeColor="text1" w:themeTint="A6"/>
-              </w:rPr>
-              <w:t>)</w:t>
+              <w:t xml:space="preserve"> (Sehaty)</w:t>
             </w:r>
             <w:r>
               <w:rPr>
@@ -1580,21 +1558,7 @@
               <w:rPr>
                 <w:color w:val="595959" w:themeColor="text1" w:themeTint="A6"/>
               </w:rPr>
-              <w:t xml:space="preserve"> and registry files packaged inside an EXE file that install, configure, maintain and monitor a WebDAV client (</w:t>
-            </w:r>
-            <w:proofErr w:type="spellStart"/>
-            <w:r>
-              <w:rPr>
-                <w:color w:val="595959" w:themeColor="text1" w:themeTint="A6"/>
-              </w:rPr>
-              <w:t>WebDrive</w:t>
-            </w:r>
-            <w:proofErr w:type="spellEnd"/>
-            <w:r>
-              <w:rPr>
-                <w:color w:val="595959" w:themeColor="text1" w:themeTint="A6"/>
-              </w:rPr>
-              <w:t>).</w:t>
+              <w:t xml:space="preserve"> and registry files packaged inside an EXE file that install, configure, maintain and monitor a WebDAV client (WebDrive).</w:t>
             </w:r>
             <w:r>
               <w:rPr>
@@ -1809,7 +1773,6 @@
                 <w:color w:val="auto"/>
                 <w:kern w:val="0"/>
               </w:rPr>
-              <w:lastRenderedPageBreak/>
               <w:t xml:space="preserve">MINI TWITTER IN LOCAL NETWORK, </w:t>
             </w:r>
             <w:r>
@@ -2402,9 +2365,6 @@
                     <w:color w:val="auto"/>
                   </w:rPr>
                   <w:id w:val="1801182661"/>
-                  <w:placeholder>
-                    <w:docPart w:val="A348AE8C7AFCB8408BACC5E3E19170C3"/>
-                  </w:placeholder>
                   <w15:color w:val="C0C0C0"/>
                   <w15:repeatingSectionItem/>
                 </w:sdtPr>
@@ -2592,7 +2552,7 @@
       </w:pPr>
     </w:p>
     <w:sectPr>
-      <w:footerReference w:type="default" r:id="rId9"/>
+      <w:footerReference w:type="default" r:id="rId10"/>
       <w:pgSz w:w="11907" w:h="16839" w:code="9"/>
       <w:pgMar w:top="720" w:right="720" w:bottom="720" w:left="720" w:header="720" w:footer="720" w:gutter="0"/>
       <w:cols w:space="720"/>
@@ -2604,7 +2564,7 @@
 </file>
 
 <file path=word/endnotes.xml><?xml version="1.0" encoding="utf-8"?>
-<w:endnotes xmlns:wpc="http://schemas.microsoft.com/office/word/2010/wordprocessingCanvas" xmlns:mo="http://schemas.microsoft.com/office/mac/office/2008/main" xmlns:mc="http://schemas.openxmlformats.org/markup-compatibility/2006" xmlns:mv="urn:schemas-microsoft-com:mac:vml" xmlns:o="urn:schemas-microsoft-com:office:office" xmlns:r="http://schemas.openxmlformats.org/officeDocument/2006/relationships" xmlns:m="http://schemas.openxmlformats.org/officeDocument/2006/math" xmlns:v="urn:schemas-microsoft-com:vml" xmlns:wp14="http://schemas.microsoft.com/office/word/2010/wordprocessingDrawing" xmlns:wp="http://schemas.openxmlformats.org/drawingml/2006/wordprocessingDrawing" xmlns:w10="urn:schemas-microsoft-com:office:word" xmlns:w="http://schemas.openxmlformats.org/wordprocessingml/2006/main" xmlns:w14="http://schemas.microsoft.com/office/word/2010/wordml" xmlns:w15="http://schemas.microsoft.com/office/word/2012/wordml" xmlns:wpg="http://schemas.microsoft.com/office/word/2010/wordprocessingGroup" xmlns:wpi="http://schemas.microsoft.com/office/word/2010/wordprocessingInk" xmlns:wne="http://schemas.microsoft.com/office/word/2006/wordml" xmlns:wps="http://schemas.microsoft.com/office/word/2010/wordprocessingShape" mc:Ignorable="w14 w15 wp14">
+<w:endnotes xmlns:wpc="http://schemas.microsoft.com/office/word/2010/wordprocessingCanvas" xmlns:mc="http://schemas.openxmlformats.org/markup-compatibility/2006" xmlns:o="urn:schemas-microsoft-com:office:office" xmlns:r="http://schemas.openxmlformats.org/officeDocument/2006/relationships" xmlns:m="http://schemas.openxmlformats.org/officeDocument/2006/math" xmlns:v="urn:schemas-microsoft-com:vml" xmlns:wp14="http://schemas.microsoft.com/office/word/2010/wordprocessingDrawing" xmlns:wp="http://schemas.openxmlformats.org/drawingml/2006/wordprocessingDrawing" xmlns:w10="urn:schemas-microsoft-com:office:word" xmlns:w="http://schemas.openxmlformats.org/wordprocessingml/2006/main" xmlns:w14="http://schemas.microsoft.com/office/word/2010/wordml" xmlns:w15="http://schemas.microsoft.com/office/word/2012/wordml" xmlns:wpg="http://schemas.microsoft.com/office/word/2010/wordprocessingGroup" xmlns:wpi="http://schemas.microsoft.com/office/word/2010/wordprocessingInk" xmlns:wne="http://schemas.microsoft.com/office/word/2006/wordml" xmlns:wps="http://schemas.microsoft.com/office/word/2010/wordprocessingShape" mc:Ignorable="w14 w15 wp14">
   <w:endnote w:type="separator" w:id="-1">
     <w:p>
       <w:pPr>
@@ -2629,7 +2589,7 @@
 </file>
 
 <file path=word/footer1.xml><?xml version="1.0" encoding="utf-8"?>
-<w:ftr xmlns:wpc="http://schemas.microsoft.com/office/word/2010/wordprocessingCanvas" xmlns:mo="http://schemas.microsoft.com/office/mac/office/2008/main" xmlns:mc="http://schemas.openxmlformats.org/markup-compatibility/2006" xmlns:mv="urn:schemas-microsoft-com:mac:vml" xmlns:o="urn:schemas-microsoft-com:office:office" xmlns:r="http://schemas.openxmlformats.org/officeDocument/2006/relationships" xmlns:m="http://schemas.openxmlformats.org/officeDocument/2006/math" xmlns:v="urn:schemas-microsoft-com:vml" xmlns:wp14="http://schemas.microsoft.com/office/word/2010/wordprocessingDrawing" xmlns:wp="http://schemas.openxmlformats.org/drawingml/2006/wordprocessingDrawing" xmlns:w10="urn:schemas-microsoft-com:office:word" xmlns:w="http://schemas.openxmlformats.org/wordprocessingml/2006/main" xmlns:w14="http://schemas.microsoft.com/office/word/2010/wordml" xmlns:w15="http://schemas.microsoft.com/office/word/2012/wordml" xmlns:wpg="http://schemas.microsoft.com/office/word/2010/wordprocessingGroup" xmlns:wpi="http://schemas.microsoft.com/office/word/2010/wordprocessingInk" xmlns:wne="http://schemas.microsoft.com/office/word/2006/wordml" xmlns:wps="http://schemas.microsoft.com/office/word/2010/wordprocessingShape" mc:Ignorable="w14 w15 wp14">
+<w:ftr xmlns:wpc="http://schemas.microsoft.com/office/word/2010/wordprocessingCanvas" xmlns:mc="http://schemas.openxmlformats.org/markup-compatibility/2006" xmlns:o="urn:schemas-microsoft-com:office:office" xmlns:r="http://schemas.openxmlformats.org/officeDocument/2006/relationships" xmlns:m="http://schemas.openxmlformats.org/officeDocument/2006/math" xmlns:v="urn:schemas-microsoft-com:vml" xmlns:wp14="http://schemas.microsoft.com/office/word/2010/wordprocessingDrawing" xmlns:wp="http://schemas.openxmlformats.org/drawingml/2006/wordprocessingDrawing" xmlns:w10="urn:schemas-microsoft-com:office:word" xmlns:w="http://schemas.openxmlformats.org/wordprocessingml/2006/main" xmlns:w14="http://schemas.microsoft.com/office/word/2010/wordml" xmlns:w15="http://schemas.microsoft.com/office/word/2012/wordml" xmlns:wpg="http://schemas.microsoft.com/office/word/2010/wordprocessingGroup" xmlns:wpi="http://schemas.microsoft.com/office/word/2010/wordprocessingInk" xmlns:wne="http://schemas.microsoft.com/office/word/2006/wordml" xmlns:wps="http://schemas.microsoft.com/office/word/2010/wordprocessingShape" mc:Ignorable="w14 w15 wp14">
   <w:p>
     <w:pPr>
       <w:jc w:val="center"/>
@@ -2686,7 +2646,7 @@
 </file>
 
 <file path=word/footnotes.xml><?xml version="1.0" encoding="utf-8"?>
-<w:footnotes xmlns:wpc="http://schemas.microsoft.com/office/word/2010/wordprocessingCanvas" xmlns:mo="http://schemas.microsoft.com/office/mac/office/2008/main" xmlns:mc="http://schemas.openxmlformats.org/markup-compatibility/2006" xmlns:mv="urn:schemas-microsoft-com:mac:vml" xmlns:o="urn:schemas-microsoft-com:office:office" xmlns:r="http://schemas.openxmlformats.org/officeDocument/2006/relationships" xmlns:m="http://schemas.openxmlformats.org/officeDocument/2006/math" xmlns:v="urn:schemas-microsoft-com:vml" xmlns:wp14="http://schemas.microsoft.com/office/word/2010/wordprocessingDrawing" xmlns:wp="http://schemas.openxmlformats.org/drawingml/2006/wordprocessingDrawing" xmlns:w10="urn:schemas-microsoft-com:office:word" xmlns:w="http://schemas.openxmlformats.org/wordprocessingml/2006/main" xmlns:w14="http://schemas.microsoft.com/office/word/2010/wordml" xmlns:w15="http://schemas.microsoft.com/office/word/2012/wordml" xmlns:wpg="http://schemas.microsoft.com/office/word/2010/wordprocessingGroup" xmlns:wpi="http://schemas.microsoft.com/office/word/2010/wordprocessingInk" xmlns:wne="http://schemas.microsoft.com/office/word/2006/wordml" xmlns:wps="http://schemas.microsoft.com/office/word/2010/wordprocessingShape" mc:Ignorable="w14 w15 wp14">
+<w:footnotes xmlns:wpc="http://schemas.microsoft.com/office/word/2010/wordprocessingCanvas" xmlns:mc="http://schemas.openxmlformats.org/markup-compatibility/2006" xmlns:o="urn:schemas-microsoft-com:office:office" xmlns:r="http://schemas.openxmlformats.org/officeDocument/2006/relationships" xmlns:m="http://schemas.openxmlformats.org/officeDocument/2006/math" xmlns:v="urn:schemas-microsoft-com:vml" xmlns:wp14="http://schemas.microsoft.com/office/word/2010/wordprocessingDrawing" xmlns:wp="http://schemas.openxmlformats.org/drawingml/2006/wordprocessingDrawing" xmlns:w10="urn:schemas-microsoft-com:office:word" xmlns:w="http://schemas.openxmlformats.org/wordprocessingml/2006/main" xmlns:w14="http://schemas.microsoft.com/office/word/2010/wordml" xmlns:w15="http://schemas.microsoft.com/office/word/2012/wordml" xmlns:wpg="http://schemas.microsoft.com/office/word/2010/wordprocessingGroup" xmlns:wpi="http://schemas.microsoft.com/office/word/2010/wordprocessingInk" xmlns:wne="http://schemas.microsoft.com/office/word/2006/wordml" xmlns:wps="http://schemas.microsoft.com/office/word/2010/wordprocessingShape" mc:Ignorable="w14 w15 wp14">
   <w:footnote w:type="separator" w:id="-1">
     <w:p>
       <w:pPr>
@@ -2711,8 +2671,8 @@
 </file>
 
 <file path=word/numbering.xml><?xml version="1.0" encoding="utf-8"?>
-<w:numbering xmlns:wpc="http://schemas.microsoft.com/office/word/2010/wordprocessingCanvas" xmlns:mo="http://schemas.microsoft.com/office/mac/office/2008/main" xmlns:mc="http://schemas.openxmlformats.org/markup-compatibility/2006" xmlns:mv="urn:schemas-microsoft-com:mac:vml" xmlns:o="urn:schemas-microsoft-com:office:office" xmlns:r="http://schemas.openxmlformats.org/officeDocument/2006/relationships" xmlns:m="http://schemas.openxmlformats.org/officeDocument/2006/math" xmlns:v="urn:schemas-microsoft-com:vml" xmlns:wp14="http://schemas.microsoft.com/office/word/2010/wordprocessingDrawing" xmlns:wp="http://schemas.openxmlformats.org/drawingml/2006/wordprocessingDrawing" xmlns:w10="urn:schemas-microsoft-com:office:word" xmlns:w="http://schemas.openxmlformats.org/wordprocessingml/2006/main" xmlns:w14="http://schemas.microsoft.com/office/word/2010/wordml" xmlns:w15="http://schemas.microsoft.com/office/word/2012/wordml" xmlns:wpg="http://schemas.microsoft.com/office/word/2010/wordprocessingGroup" xmlns:wpi="http://schemas.microsoft.com/office/word/2010/wordprocessingInk" xmlns:wne="http://schemas.microsoft.com/office/word/2006/wordml" xmlns:wps="http://schemas.microsoft.com/office/word/2010/wordprocessingShape" mc:Ignorable="w14 w15 wp14">
-  <w:abstractNum w:abstractNumId="0">
+<w:numbering xmlns:wpc="http://schemas.microsoft.com/office/word/2010/wordprocessingCanvas" xmlns:mc="http://schemas.openxmlformats.org/markup-compatibility/2006" xmlns:o="urn:schemas-microsoft-com:office:office" xmlns:r="http://schemas.openxmlformats.org/officeDocument/2006/relationships" xmlns:m="http://schemas.openxmlformats.org/officeDocument/2006/math" xmlns:v="urn:schemas-microsoft-com:vml" xmlns:wp14="http://schemas.microsoft.com/office/word/2010/wordprocessingDrawing" xmlns:wp="http://schemas.openxmlformats.org/drawingml/2006/wordprocessingDrawing" xmlns:w10="urn:schemas-microsoft-com:office:word" xmlns:w="http://schemas.openxmlformats.org/wordprocessingml/2006/main" xmlns:w14="http://schemas.microsoft.com/office/word/2010/wordml" xmlns:w15="http://schemas.microsoft.com/office/word/2012/wordml" xmlns:wpg="http://schemas.microsoft.com/office/word/2010/wordprocessingGroup" xmlns:wpi="http://schemas.microsoft.com/office/word/2010/wordprocessingInk" xmlns:wne="http://schemas.microsoft.com/office/word/2006/wordml" xmlns:wps="http://schemas.microsoft.com/office/word/2010/wordprocessingShape" mc:Ignorable="w14 w15 wp14">
+  <w:abstractNum w:abstractNumId="0" w15:restartNumberingAfterBreak="0">
     <w:nsid w:val="5F57461B"/>
     <w:multiLevelType w:val="hybridMultilevel"/>
     <w:tmpl w:val="7FF67E20"/>
@@ -2848,7 +2808,7 @@
       </w:pPr>
     </w:pPrDefault>
   </w:docDefaults>
-  <w:latentStyles w:defLockedState="0" w:defUIPriority="99" w:defSemiHidden="0" w:defUnhideWhenUsed="0" w:defQFormat="0" w:count="380">
+  <w:latentStyles w:defLockedState="0" w:defUIPriority="99" w:defSemiHidden="0" w:defUnhideWhenUsed="0" w:defQFormat="0" w:count="371">
     <w:lsdException w:name="Normal" w:uiPriority="0" w:qFormat="1"/>
     <w:lsdException w:name="heading 1" w:uiPriority="1" w:qFormat="1"/>
     <w:lsdException w:name="heading 2" w:semiHidden="1" w:uiPriority="1" w:unhideWhenUsed="1" w:qFormat="1"/>
@@ -3385,7 +3345,6 @@
       <w:szCs w:val="20"/>
     </w:rPr>
     <w:tblPr>
-      <w:tblInd w:w="0" w:type="dxa"/>
       <w:tblBorders>
         <w:insideH w:val="single" w:sz="4" w:space="0" w:color="7C9E0E" w:themeColor="accent1"/>
       </w:tblBorders>
@@ -3405,7 +3364,6 @@
       <w:spacing w:after="0"/>
     </w:pPr>
     <w:tblPr>
-      <w:tblInd w:w="0" w:type="dxa"/>
       <w:tblBorders>
         <w:top w:val="single" w:sz="4" w:space="0" w:color="auto"/>
         <w:left w:val="single" w:sz="4" w:space="0" w:color="auto"/>
@@ -3414,12 +3372,6 @@
         <w:insideH w:val="single" w:sz="4" w:space="0" w:color="auto"/>
         <w:insideV w:val="single" w:sz="4" w:space="0" w:color="auto"/>
       </w:tblBorders>
-      <w:tblCellMar>
-        <w:top w:w="0" w:type="dxa"/>
-        <w:left w:w="108" w:type="dxa"/>
-        <w:bottom w:w="0" w:type="dxa"/>
-        <w:right w:w="108" w:type="dxa"/>
-      </w:tblCellMar>
     </w:tblPr>
   </w:style>
   <w:style w:type="paragraph" w:styleId="NoSpacing">
@@ -3599,7 +3551,7 @@
 </file>
 
 <file path=word/glossary/document.xml><?xml version="1.0" encoding="utf-8"?>
-<w:glossaryDocument xmlns:wpc="http://schemas.microsoft.com/office/word/2010/wordprocessingCanvas" xmlns:mo="http://schemas.microsoft.com/office/mac/office/2008/main" xmlns:mc="http://schemas.openxmlformats.org/markup-compatibility/2006" xmlns:mv="urn:schemas-microsoft-com:mac:vml" xmlns:o="urn:schemas-microsoft-com:office:office" xmlns:r="http://schemas.openxmlformats.org/officeDocument/2006/relationships" xmlns:m="http://schemas.openxmlformats.org/officeDocument/2006/math" xmlns:v="urn:schemas-microsoft-com:vml" xmlns:wp14="http://schemas.microsoft.com/office/word/2010/wordprocessingDrawing" xmlns:wp="http://schemas.openxmlformats.org/drawingml/2006/wordprocessingDrawing" xmlns:w10="urn:schemas-microsoft-com:office:word" xmlns:w="http://schemas.openxmlformats.org/wordprocessingml/2006/main" xmlns:w14="http://schemas.microsoft.com/office/word/2010/wordml" xmlns:w15="http://schemas.microsoft.com/office/word/2012/wordml" xmlns:wpg="http://schemas.microsoft.com/office/word/2010/wordprocessingGroup" xmlns:wpi="http://schemas.microsoft.com/office/word/2010/wordprocessingInk" xmlns:wne="http://schemas.microsoft.com/office/word/2006/wordml" xmlns:wps="http://schemas.microsoft.com/office/word/2010/wordprocessingShape" mc:Ignorable="w14 w15 wp14">
+<w:glossaryDocument xmlns:wpc="http://schemas.microsoft.com/office/word/2010/wordprocessingCanvas" xmlns:mc="http://schemas.openxmlformats.org/markup-compatibility/2006" xmlns:o="urn:schemas-microsoft-com:office:office" xmlns:r="http://schemas.openxmlformats.org/officeDocument/2006/relationships" xmlns:m="http://schemas.openxmlformats.org/officeDocument/2006/math" xmlns:v="urn:schemas-microsoft-com:vml" xmlns:wp14="http://schemas.microsoft.com/office/word/2010/wordprocessingDrawing" xmlns:wp="http://schemas.openxmlformats.org/drawingml/2006/wordprocessingDrawing" xmlns:w10="urn:schemas-microsoft-com:office:word" xmlns:w="http://schemas.openxmlformats.org/wordprocessingml/2006/main" xmlns:w14="http://schemas.microsoft.com/office/word/2010/wordml" xmlns:w15="http://schemas.microsoft.com/office/word/2012/wordml" xmlns:wpg="http://schemas.microsoft.com/office/word/2010/wordprocessingGroup" xmlns:wpi="http://schemas.microsoft.com/office/word/2010/wordprocessingInk" xmlns:wne="http://schemas.microsoft.com/office/word/2006/wordml" xmlns:wps="http://schemas.microsoft.com/office/word/2010/wordprocessingShape" mc:Ignorable="w14 w15 wp14">
   <w:docParts>
     <w:docPart>
       <w:docPartPr>
@@ -3723,22 +3675,22 @@
   <w:font w:name="Arial">
     <w:panose1 w:val="020B0604020202020204"/>
     <w:charset w:val="00"/>
-    <w:family w:val="auto"/>
+    <w:family w:val="swiss"/>
     <w:pitch w:val="variable"/>
     <w:sig w:usb0="E0002AFF" w:usb1="C0007843" w:usb2="00000009" w:usb3="00000000" w:csb0="000001FF" w:csb1="00000000"/>
   </w:font>
   <w:font w:name="Times New Roman">
     <w:panose1 w:val="02020603050405020304"/>
     <w:charset w:val="00"/>
-    <w:family w:val="auto"/>
+    <w:family w:val="roman"/>
     <w:pitch w:val="variable"/>
-    <w:sig w:usb0="E0002AEF" w:usb1="C0007841" w:usb2="00000009" w:usb3="00000000" w:csb0="000001FF" w:csb1="00000000"/>
+    <w:sig w:usb0="E0002AFF" w:usb1="C0007841" w:usb2="00000009" w:usb3="00000000" w:csb0="000001FF" w:csb1="00000000"/>
   </w:font>
   <w:font w:name="Courier New">
     <w:panose1 w:val="02070309020205020404"/>
     <w:charset w:val="00"/>
-    <w:family w:val="auto"/>
-    <w:pitch w:val="variable"/>
+    <w:family w:val="modern"/>
+    <w:pitch w:val="fixed"/>
     <w:sig w:usb0="E0002AFF" w:usb1="C0007843" w:usb2="00000009" w:usb3="00000000" w:csb0="000001FF" w:csb1="00000000"/>
   </w:font>
   <w:font w:name="Wingdings">
@@ -3749,21 +3701,21 @@
     <w:sig w:usb0="00000000" w:usb1="10000000" w:usb2="00000000" w:usb3="00000000" w:csb0="80000000" w:csb1="00000000"/>
   </w:font>
   <w:font w:name="Symbol">
-    <w:panose1 w:val="00000000000000000000"/>
+    <w:panose1 w:val="05050102010706020507"/>
     <w:charset w:val="02"/>
-    <w:family w:val="auto"/>
+    <w:family w:val="roman"/>
     <w:pitch w:val="variable"/>
     <w:sig w:usb0="00000000" w:usb1="10000000" w:usb2="00000000" w:usb3="00000000" w:csb0="80000000" w:csb1="00000000"/>
   </w:font>
   <w:font w:name="Franklin Gothic Medium">
     <w:panose1 w:val="020B0603020102020204"/>
     <w:charset w:val="00"/>
-    <w:family w:val="auto"/>
+    <w:family w:val="swiss"/>
     <w:pitch w:val="variable"/>
     <w:sig w:usb0="00000287" w:usb1="00000000" w:usb2="00000000" w:usb3="00000000" w:csb0="0000009F" w:csb1="00000000"/>
   </w:font>
   <w:font w:name="Segoe UI">
-    <w:panose1 w:val="00000000000000000000"/>
+    <w:panose1 w:val="020B0502040204020203"/>
     <w:charset w:val="00"/>
     <w:family w:val="swiss"/>
     <w:notTrueType/>
@@ -3773,21 +3725,21 @@
   <w:font w:name="Consolas">
     <w:panose1 w:val="020B0609020204030204"/>
     <w:charset w:val="00"/>
-    <w:family w:val="auto"/>
-    <w:pitch w:val="variable"/>
+    <w:family w:val="modern"/>
+    <w:pitch w:val="fixed"/>
     <w:sig w:usb0="E10002FF" w:usb1="4000FCFF" w:usb2="00000009" w:usb3="00000000" w:csb0="0000019F" w:csb1="00000000"/>
   </w:font>
   <w:font w:name="Calibri">
     <w:panose1 w:val="020F0502020204030204"/>
     <w:charset w:val="00"/>
-    <w:family w:val="auto"/>
+    <w:family w:val="swiss"/>
     <w:pitch w:val="variable"/>
     <w:sig w:usb0="E00002FF" w:usb1="4000ACFF" w:usb2="00000001" w:usb3="00000000" w:csb0="0000019F" w:csb1="00000000"/>
   </w:font>
   <w:font w:name="Calibri Light">
     <w:panose1 w:val="020F0302020204030204"/>
     <w:charset w:val="00"/>
-    <w:family w:val="auto"/>
+    <w:family w:val="swiss"/>
     <w:pitch w:val="variable"/>
     <w:sig w:usb0="A00002EF" w:usb1="4000207B" w:usb2="00000000" w:usb3="00000000" w:csb0="0000019F" w:csb1="00000000"/>
   </w:font>
@@ -3813,6 +3765,7 @@
     <w:rsid w:val="000B78F0"/>
     <w:rsid w:val="000D27B7"/>
     <w:rsid w:val="002F2FA9"/>
+    <w:rsid w:val="003C0F6D"/>
     <w:rsid w:val="003C1536"/>
     <w:rsid w:val="005D626F"/>
     <w:rsid w:val="008C4C1E"/>
@@ -3860,7 +3813,7 @@
       </w:pPr>
     </w:pPrDefault>
   </w:docDefaults>
-  <w:latentStyles w:defLockedState="0" w:defUIPriority="99" w:defSemiHidden="0" w:defUnhideWhenUsed="0" w:defQFormat="0" w:count="380">
+  <w:latentStyles w:defLockedState="0" w:defUIPriority="99" w:defSemiHidden="0" w:defUnhideWhenUsed="0" w:defQFormat="0" w:count="371">
     <w:lsdException w:name="Normal" w:uiPriority="0" w:qFormat="1"/>
     <w:lsdException w:name="heading 1" w:uiPriority="9" w:qFormat="1"/>
     <w:lsdException w:name="heading 2" w:semiHidden="1" w:uiPriority="9" w:unhideWhenUsed="1" w:qFormat="1"/>
@@ -4400,7 +4353,6 @@
 <w:webSettings xmlns:mc="http://schemas.openxmlformats.org/markup-compatibility/2006" xmlns:r="http://schemas.openxmlformats.org/officeDocument/2006/relationships" xmlns:w="http://schemas.openxmlformats.org/wordprocessingml/2006/main" xmlns:w14="http://schemas.microsoft.com/office/word/2010/wordml" xmlns:w15="http://schemas.microsoft.com/office/word/2012/wordml" mc:Ignorable="w14 w15">
   <w:optimizeForBrowser/>
   <w:allowPNG/>
-  <w:doNotSaveAsSingleFile/>
 </w:webSettings>
 </file>
 
@@ -4627,7 +4579,7 @@
 </file>
 
 <file path=customXml/itemProps2.xml><?xml version="1.0" encoding="utf-8"?>
-<ds:datastoreItem xmlns:ds="http://schemas.openxmlformats.org/officeDocument/2006/customXml" ds:itemID="{78AB41F9-E407-3346-A929-D93FFC5485CD}">
+<ds:datastoreItem xmlns:ds="http://schemas.openxmlformats.org/officeDocument/2006/customXml" ds:itemID="{C69843CC-DBCD-42D1-96C4-5BB3CF7D85ED}">
   <ds:schemaRefs>
     <ds:schemaRef ds:uri="http://schemas.openxmlformats.org/officeDocument/2006/bibliography"/>
   </ds:schemaRefs>

</xml_diff>

<commit_message>
changing style to gray
</commit_message>
<xml_diff>
--- a/CV.docx
+++ b/CV.docx
@@ -44,6 +44,7 @@
               <w:rPr>
                 <w:b/>
                 <w:bCs/>
+                <w:color w:val="000000" w:themeColor="text1"/>
                 <w:sz w:val="52"/>
                 <w:szCs w:val="52"/>
               </w:rPr>
@@ -54,7 +55,7 @@
                   <w:rFonts w:ascii="Consolas" w:hAnsi="Consolas" w:cs="Consolas"/>
                   <w:b/>
                   <w:bCs/>
-                  <w:color w:val="0070C0"/>
+                  <w:color w:val="000000" w:themeColor="text1"/>
                   <w:sz w:val="58"/>
                   <w:szCs w:val="58"/>
                 </w:rPr>
@@ -75,7 +76,7 @@
                     <w:rFonts w:ascii="Consolas" w:hAnsi="Consolas" w:cs="Consolas"/>
                     <w:b/>
                     <w:bCs/>
-                    <w:color w:val="0070C0"/>
+                    <w:color w:val="000000" w:themeColor="text1"/>
                     <w:sz w:val="58"/>
                     <w:szCs w:val="58"/>
                   </w:rPr>
@@ -89,17 +90,36 @@
               <w:pStyle w:val="NoSpacing"/>
               <w:rPr>
                 <w:rFonts w:ascii="Consolas" w:hAnsi="Consolas" w:cs="Consolas"/>
+                <w:sz w:val="16"/>
+                <w:szCs w:val="16"/>
               </w:rPr>
             </w:pPr>
             <w:r>
               <w:rPr>
                 <w:rFonts w:ascii="Consolas" w:hAnsi="Consolas" w:cs="Consolas"/>
+                <w:color w:val="7F7F7F" w:themeColor="text1" w:themeTint="80"/>
+                <w:sz w:val="16"/>
+                <w:szCs w:val="16"/>
+              </w:rPr>
+              <w:t xml:space="preserve"> </w:t>
+            </w:r>
+            <w:bookmarkStart w:id="0" w:name="_GoBack"/>
+            <w:bookmarkEnd w:id="0"/>
+            <w:r>
+              <w:rPr>
+                <w:rFonts w:ascii="Consolas" w:hAnsi="Consolas" w:cs="Consolas"/>
+                <w:color w:val="7F7F7F" w:themeColor="text1" w:themeTint="80"/>
+                <w:sz w:val="16"/>
+                <w:szCs w:val="16"/>
               </w:rPr>
               <w:t>Riyadh, Saudi Arabia</w:t>
             </w:r>
             <w:r>
               <w:rPr>
                 <w:rFonts w:ascii="Consolas" w:hAnsi="Consolas" w:cs="Consolas"/>
+                <w:color w:val="7F7F7F" w:themeColor="text1" w:themeTint="80"/>
+                <w:sz w:val="16"/>
+                <w:szCs w:val="16"/>
               </w:rPr>
               <w:t xml:space="preserve"> </w:t>
             </w:r>
@@ -107,7 +127,11 @@
               <w:rPr>
                 <w:rStyle w:val="Emphasis"/>
                 <w:rFonts w:ascii="Consolas" w:hAnsi="Consolas" w:cs="Consolas"/>
-                <w:color w:val="0070C0"/>
+                <w:b/>
+                <w:bCs/>
+                <w:color w:val="000000" w:themeColor="text1"/>
+                <w:sz w:val="16"/>
+                <w:szCs w:val="16"/>
               </w:rPr>
               <w:t>|</w:t>
             </w:r>
@@ -115,25 +139,36 @@
               <w:rPr>
                 <w:rStyle w:val="Emphasis"/>
                 <w:rFonts w:ascii="Consolas" w:hAnsi="Consolas" w:cs="Consolas"/>
-                <w:color w:val="0070C0"/>
+                <w:color w:val="7F7F7F" w:themeColor="text1" w:themeTint="80"/>
+                <w:sz w:val="16"/>
+                <w:szCs w:val="16"/>
               </w:rPr>
               <w:t xml:space="preserve"> </w:t>
             </w:r>
             <w:r>
               <w:rPr>
                 <w:rFonts w:ascii="Consolas" w:hAnsi="Consolas" w:cs="Consolas"/>
+                <w:color w:val="7F7F7F" w:themeColor="text1" w:themeTint="80"/>
+                <w:sz w:val="16"/>
+                <w:szCs w:val="16"/>
               </w:rPr>
               <w:t>k</w:t>
             </w:r>
             <w:r>
               <w:rPr>
                 <w:rFonts w:ascii="Consolas" w:hAnsi="Consolas" w:cs="Consolas"/>
+                <w:color w:val="7F7F7F" w:themeColor="text1" w:themeTint="80"/>
+                <w:sz w:val="16"/>
+                <w:szCs w:val="16"/>
               </w:rPr>
               <w:t>nuaim@gmail.com</w:t>
             </w:r>
             <w:r>
               <w:rPr>
                 <w:rFonts w:ascii="Consolas" w:hAnsi="Consolas" w:cs="Consolas"/>
+                <w:color w:val="7F7F7F" w:themeColor="text1" w:themeTint="80"/>
+                <w:sz w:val="16"/>
+                <w:szCs w:val="16"/>
               </w:rPr>
               <w:t xml:space="preserve"> </w:t>
             </w:r>
@@ -141,7 +176,11 @@
               <w:rPr>
                 <w:rStyle w:val="Emphasis"/>
                 <w:rFonts w:ascii="Consolas" w:hAnsi="Consolas" w:cs="Consolas"/>
-                <w:color w:val="0070C0"/>
+                <w:b/>
+                <w:bCs/>
+                <w:color w:val="000000" w:themeColor="text1"/>
+                <w:sz w:val="16"/>
+                <w:szCs w:val="16"/>
               </w:rPr>
               <w:t>|</w:t>
             </w:r>
@@ -149,7 +188,9 @@
               <w:rPr>
                 <w:rStyle w:val="Emphasis"/>
                 <w:rFonts w:ascii="Consolas" w:hAnsi="Consolas" w:cs="Consolas"/>
-                <w:color w:val="0070C0"/>
+                <w:color w:val="7F7F7F" w:themeColor="text1" w:themeTint="80"/>
+                <w:sz w:val="16"/>
+                <w:szCs w:val="16"/>
               </w:rPr>
               <w:t xml:space="preserve"> </w:t>
             </w:r>
@@ -158,8 +199,9 @@
                 <w:rPr>
                   <w:rStyle w:val="Hyperlink"/>
                   <w:rFonts w:ascii="Consolas" w:hAnsi="Consolas" w:cs="Consolas"/>
-                  <w:color w:val="auto"/>
-                  <w:u w:val="none"/>
+                  <w:color w:val="7F7F7F" w:themeColor="text1" w:themeTint="80"/>
+                  <w:sz w:val="16"/>
+                  <w:szCs w:val="16"/>
                 </w:rPr>
                 <w:t>http://k</w:t>
               </w:r>
@@ -167,8 +209,9 @@
                 <w:rPr>
                   <w:rStyle w:val="Hyperlink"/>
                   <w:rFonts w:ascii="Consolas" w:hAnsi="Consolas" w:cs="Consolas"/>
-                  <w:color w:val="auto"/>
-                  <w:u w:val="none"/>
+                  <w:color w:val="7F7F7F" w:themeColor="text1" w:themeTint="80"/>
+                  <w:sz w:val="16"/>
+                  <w:szCs w:val="16"/>
                 </w:rPr>
                 <w:t>alua.im</w:t>
               </w:r>
@@ -176,6 +219,9 @@
             <w:r>
               <w:rPr>
                 <w:rFonts w:ascii="Consolas" w:hAnsi="Consolas" w:cs="Consolas"/>
+                <w:color w:val="7F7F7F" w:themeColor="text1" w:themeTint="80"/>
+                <w:sz w:val="16"/>
+                <w:szCs w:val="16"/>
               </w:rPr>
               <w:t xml:space="preserve"> </w:t>
             </w:r>
@@ -183,7 +229,11 @@
               <w:rPr>
                 <w:rStyle w:val="Emphasis"/>
                 <w:rFonts w:ascii="Consolas" w:hAnsi="Consolas" w:cs="Consolas"/>
-                <w:color w:val="0070C0"/>
+                <w:b/>
+                <w:bCs/>
+                <w:color w:val="000000" w:themeColor="text1"/>
+                <w:sz w:val="16"/>
+                <w:szCs w:val="16"/>
               </w:rPr>
               <w:t>|</w:t>
             </w:r>
@@ -191,38 +241,50 @@
               <w:rPr>
                 <w:rStyle w:val="Emphasis"/>
                 <w:rFonts w:ascii="Consolas" w:hAnsi="Consolas" w:cs="Consolas"/>
-                <w:color w:val="0070C0"/>
+                <w:color w:val="7F7F7F" w:themeColor="text1" w:themeTint="80"/>
+                <w:sz w:val="16"/>
+                <w:szCs w:val="16"/>
               </w:rPr>
               <w:t xml:space="preserve"> </w:t>
             </w:r>
             <w:r>
               <w:rPr>
                 <w:rFonts w:ascii="Consolas" w:hAnsi="Consolas" w:cs="Consolas"/>
+                <w:color w:val="7F7F7F" w:themeColor="text1" w:themeTint="80"/>
+                <w:sz w:val="16"/>
+                <w:szCs w:val="16"/>
               </w:rPr>
               <w:t>(</w:t>
             </w:r>
             <w:r>
               <w:rPr>
                 <w:rFonts w:ascii="Consolas" w:hAnsi="Consolas" w:cs="Consolas"/>
+                <w:color w:val="7F7F7F" w:themeColor="text1" w:themeTint="80"/>
+                <w:sz w:val="16"/>
+                <w:szCs w:val="16"/>
               </w:rPr>
               <w:t>+966</w:t>
             </w:r>
             <w:r>
               <w:rPr>
                 <w:rFonts w:ascii="Consolas" w:hAnsi="Consolas" w:cs="Consolas"/>
+                <w:color w:val="7F7F7F" w:themeColor="text1" w:themeTint="80"/>
+                <w:sz w:val="16"/>
+                <w:szCs w:val="16"/>
               </w:rPr>
               <w:t>)</w:t>
             </w:r>
             <w:r>
               <w:rPr>
                 <w:rFonts w:ascii="Consolas" w:hAnsi="Consolas" w:cs="Consolas"/>
+                <w:color w:val="7F7F7F" w:themeColor="text1" w:themeTint="80"/>
+                <w:sz w:val="16"/>
+                <w:szCs w:val="16"/>
               </w:rPr>
               <w:t xml:space="preserve"> 505 250 666</w:t>
             </w:r>
           </w:p>
         </w:tc>
-        <w:bookmarkStart w:id="0" w:name="_GoBack"/>
-        <w:bookmarkEnd w:id="0"/>
       </w:tr>
       <w:tr>
         <w:tc>
@@ -232,6 +294,9 @@
           <w:p>
             <w:pPr>
               <w:pStyle w:val="Heading1"/>
+              <w:pBdr>
+                <w:right w:val="single" w:sz="48" w:space="4" w:color="A6A6A6" w:themeColor="background1" w:themeShade="A6"/>
+              </w:pBdr>
               <w:rPr>
                 <w:b w:val="0"/>
                 <w:bCs w:val="0"/>
@@ -243,7 +308,7 @@
                 <w:rFonts w:ascii="Consolas" w:hAnsi="Consolas" w:cs="Consolas"/>
                 <w:b w:val="0"/>
                 <w:bCs w:val="0"/>
-                <w:color w:val="0070C0"/>
+                <w:color w:val="7F7F7F" w:themeColor="text1" w:themeTint="80"/>
                 <w:sz w:val="24"/>
                 <w:szCs w:val="24"/>
               </w:rPr>
@@ -843,6 +908,9 @@
           <w:p>
             <w:pPr>
               <w:pStyle w:val="Heading1"/>
+              <w:pBdr>
+                <w:right w:val="single" w:sz="48" w:space="4" w:color="A6A6A6" w:themeColor="background1" w:themeShade="A6"/>
+              </w:pBdr>
               <w:rPr>
                 <w:b w:val="0"/>
                 <w:bCs w:val="0"/>
@@ -854,7 +922,7 @@
                 <w:rFonts w:ascii="Consolas" w:hAnsi="Consolas" w:cs="Consolas"/>
                 <w:b w:val="0"/>
                 <w:bCs w:val="0"/>
-                <w:color w:val="0070C0"/>
+                <w:color w:val="7F7F7F" w:themeColor="text1" w:themeTint="80"/>
                 <w:sz w:val="24"/>
                 <w:szCs w:val="24"/>
               </w:rPr>
@@ -1773,6 +1841,7 @@
                 <w:color w:val="auto"/>
                 <w:kern w:val="0"/>
               </w:rPr>
+              <w:lastRenderedPageBreak/>
               <w:t xml:space="preserve">MINI TWITTER IN LOCAL NETWORK, </w:t>
             </w:r>
             <w:r>
@@ -1955,6 +2024,9 @@
           <w:p>
             <w:pPr>
               <w:pStyle w:val="Heading1"/>
+              <w:pBdr>
+                <w:right w:val="single" w:sz="48" w:space="4" w:color="A6A6A6" w:themeColor="background1" w:themeShade="A6"/>
+              </w:pBdr>
               <w:rPr>
                 <w:color w:val="0070C0"/>
                 <w:sz w:val="22"/>
@@ -1966,7 +2038,7 @@
                 <w:rFonts w:ascii="Consolas" w:hAnsi="Consolas" w:cs="Consolas"/>
                 <w:b w:val="0"/>
                 <w:bCs w:val="0"/>
-                <w:color w:val="0070C0"/>
+                <w:color w:val="7F7F7F" w:themeColor="text1" w:themeTint="80"/>
                 <w:sz w:val="22"/>
                 <w:szCs w:val="22"/>
               </w:rPr>
@@ -2108,6 +2180,9 @@
           <w:p>
             <w:pPr>
               <w:pStyle w:val="Heading1"/>
+              <w:pBdr>
+                <w:right w:val="single" w:sz="48" w:space="4" w:color="A6A6A6" w:themeColor="background1" w:themeShade="A6"/>
+              </w:pBdr>
               <w:rPr>
                 <w:b w:val="0"/>
                 <w:bCs w:val="0"/>
@@ -2119,7 +2194,7 @@
                 <w:rFonts w:ascii="Consolas" w:hAnsi="Consolas" w:cs="Consolas"/>
                 <w:b w:val="0"/>
                 <w:bCs w:val="0"/>
-                <w:color w:val="0070C0"/>
+                <w:color w:val="7F7F7F" w:themeColor="text1" w:themeTint="80"/>
                 <w:sz w:val="24"/>
                 <w:szCs w:val="24"/>
               </w:rPr>
@@ -2234,6 +2309,9 @@
           <w:p>
             <w:pPr>
               <w:pStyle w:val="Heading1"/>
+              <w:pBdr>
+                <w:right w:val="single" w:sz="48" w:space="4" w:color="A6A6A6" w:themeColor="background1" w:themeShade="A6"/>
+              </w:pBdr>
               <w:rPr>
                 <w:b w:val="0"/>
                 <w:bCs w:val="0"/>
@@ -2245,7 +2323,7 @@
                 <w:rFonts w:ascii="Consolas" w:hAnsi="Consolas" w:cs="Consolas"/>
                 <w:b w:val="0"/>
                 <w:bCs w:val="0"/>
-                <w:color w:val="0070C0"/>
+                <w:color w:val="7F7F7F" w:themeColor="text1" w:themeTint="80"/>
                 <w:sz w:val="24"/>
                 <w:szCs w:val="24"/>
               </w:rPr>
@@ -2310,6 +2388,9 @@
           <w:p>
             <w:pPr>
               <w:pStyle w:val="Heading1"/>
+              <w:pBdr>
+                <w:right w:val="single" w:sz="48" w:space="4" w:color="A6A6A6" w:themeColor="background1" w:themeShade="A6"/>
+              </w:pBdr>
               <w:rPr>
                 <w:rFonts w:ascii="Consolas" w:hAnsi="Consolas" w:cs="Consolas"/>
                 <w:b w:val="0"/>
@@ -2324,7 +2405,7 @@
                 <w:rFonts w:ascii="Consolas" w:hAnsi="Consolas" w:cs="Consolas"/>
                 <w:b w:val="0"/>
                 <w:bCs w:val="0"/>
-                <w:color w:val="0070C0"/>
+                <w:color w:val="7F7F7F" w:themeColor="text1" w:themeTint="80"/>
                 <w:sz w:val="24"/>
                 <w:szCs w:val="24"/>
               </w:rPr>
@@ -3718,9 +3799,8 @@
     <w:panose1 w:val="020B0502040204020203"/>
     <w:charset w:val="00"/>
     <w:family w:val="swiss"/>
-    <w:notTrueType/>
     <w:pitch w:val="variable"/>
-    <w:sig w:usb0="00000003" w:usb1="00000000" w:usb2="00000000" w:usb3="00000000" w:csb0="00000001" w:csb1="00000000"/>
+    <w:sig w:usb0="E10022FF" w:usb1="C000E47F" w:usb2="00000029" w:usb3="00000000" w:csb0="000001DF" w:csb1="00000000"/>
   </w:font>
   <w:font w:name="Consolas">
     <w:panose1 w:val="020B0609020204030204"/>
@@ -3764,8 +3844,8 @@
     <w:rsid w:val="00044792"/>
     <w:rsid w:val="000B78F0"/>
     <w:rsid w:val="000D27B7"/>
+    <w:rsid w:val="001413F7"/>
     <w:rsid w:val="002F2FA9"/>
-    <w:rsid w:val="003C0F6D"/>
     <w:rsid w:val="003C1536"/>
     <w:rsid w:val="005D626F"/>
     <w:rsid w:val="008C4C1E"/>
@@ -4579,7 +4659,7 @@
 </file>
 
 <file path=customXml/itemProps2.xml><?xml version="1.0" encoding="utf-8"?>
-<ds:datastoreItem xmlns:ds="http://schemas.openxmlformats.org/officeDocument/2006/customXml" ds:itemID="{C69843CC-DBCD-42D1-96C4-5BB3CF7D85ED}">
+<ds:datastoreItem xmlns:ds="http://schemas.openxmlformats.org/officeDocument/2006/customXml" ds:itemID="{75FE4C9E-1140-4BAA-B9C3-51D3427DF610}">
   <ds:schemaRefs>
     <ds:schemaRef ds:uri="http://schemas.openxmlformats.org/officeDocument/2006/bibliography"/>
   </ds:schemaRefs>

</xml_diff>